<commit_message>
Dodanie do specyfikacji obszaru słownika LZW
</commit_message>
<xml_diff>
--- a/specyfikacja.docx
+++ b/specyfikacja.docx
@@ -130,22 +130,12 @@
       </w:r>
       <w:r>
         <w:br/>
-        <w:t xml:space="preserve">Tomasz </w:t>
-      </w:r>
-      <w:proofErr w:type="spellStart"/>
-      <w:r>
-        <w:t>Hanusiak</w:t>
-      </w:r>
-      <w:proofErr w:type="spellEnd"/>
+        <w:t>Tomasz Hanusiak</w:t>
+      </w:r>
       <w:r>
         <w:br/>
-        <w:t xml:space="preserve">Mateusz </w:t>
-      </w:r>
-      <w:proofErr w:type="spellStart"/>
-      <w:r>
-        <w:t>Bryzik</w:t>
-      </w:r>
-      <w:proofErr w:type="spellEnd"/>
+        <w:t>Mateusz Bryzik</w:t>
+      </w:r>
       <w:r>
         <w:br/>
         <w:t>Mateusz Brycki</w:t>
@@ -360,35 +350,13 @@
         <w:rPr>
           <w:b/>
         </w:rPr>
-        <w:t xml:space="preserve">Plik </w:t>
-      </w:r>
-      <w:proofErr w:type="gramStart"/>
+        <w:t xml:space="preserve">Plik graficzny </w:t>
+      </w:r>
       <w:r>
         <w:rPr>
           <w:b/>
         </w:rPr>
-        <w:t xml:space="preserve">graficzny </w:t>
-      </w:r>
-      <w:r>
-        <w:rPr>
-          <w:b/>
-        </w:rPr>
-        <w:t>.</w:t>
-      </w:r>
-      <w:proofErr w:type="spellStart"/>
-      <w:r>
-        <w:rPr>
-          <w:b/>
-        </w:rPr>
-        <w:t>dt</w:t>
-      </w:r>
-      <w:proofErr w:type="spellEnd"/>
-      <w:proofErr w:type="gramEnd"/>
-      <w:r>
-        <w:rPr>
-          <w:b/>
-        </w:rPr>
-        <w:t xml:space="preserve"> </w:t>
+        <w:t xml:space="preserve">.dt </w:t>
       </w:r>
       <w:r>
         <w:rPr>
@@ -408,6 +376,9 @@
       <w:r>
         <w:t>Nagłówek (informacje niezbędne do zdekodowania pliku)</w:t>
       </w:r>
+      <w:r>
+        <w:t xml:space="preserve"> – 13 bajtów</w:t>
+      </w:r>
     </w:p>
     <w:p>
       <w:pPr>
@@ -418,21 +389,23 @@
         </w:numPr>
       </w:pPr>
       <w:r>
-        <w:t xml:space="preserve">Zestaw danych – zapis każdego </w:t>
-      </w:r>
-      <w:proofErr w:type="spellStart"/>
-      <w:r>
-        <w:t>pixela</w:t>
-      </w:r>
-      <w:proofErr w:type="spellEnd"/>
-      <w:r>
-        <w:t xml:space="preserve"> obrazu.</w:t>
+        <w:t>Słownik kompresji LZW – 96 bajtów</w:t>
       </w:r>
     </w:p>
     <w:p>
       <w:pPr>
         <w:pStyle w:val="NoSpacing"/>
-      </w:pPr>
+        <w:numPr>
+          <w:ilvl w:val="0"/>
+          <w:numId w:val="1"/>
+        </w:numPr>
+      </w:pPr>
+      <w:r>
+        <w:t xml:space="preserve">Zestaw danych – zapis </w:t>
+      </w:r>
+      <w:r>
+        <w:t>każdego pixela obrazu</w:t>
+      </w:r>
     </w:p>
     <w:p>
       <w:pPr>
@@ -449,10 +422,10 @@
         <w:tblLook w:val="04A0" w:firstRow="1" w:lastRow="0" w:firstColumn="1" w:lastColumn="0" w:noHBand="0" w:noVBand="1"/>
       </w:tblPr>
       <w:tblGrid>
-        <w:gridCol w:w="2960"/>
-        <w:gridCol w:w="1975"/>
-        <w:gridCol w:w="1391"/>
-        <w:gridCol w:w="2962"/>
+        <w:gridCol w:w="2897"/>
+        <w:gridCol w:w="1940"/>
+        <w:gridCol w:w="1544"/>
+        <w:gridCol w:w="2907"/>
       </w:tblGrid>
       <w:tr>
         <w:trPr>
@@ -460,7 +433,7 @@
         </w:trPr>
         <w:tc>
           <w:tcPr>
-            <w:tcW w:w="2960" w:type="dxa"/>
+            <w:tcW w:w="2897" w:type="dxa"/>
           </w:tcPr>
           <w:p>
             <w:pPr>
@@ -473,7 +446,7 @@
         </w:tc>
         <w:tc>
           <w:tcPr>
-            <w:tcW w:w="1975" w:type="dxa"/>
+            <w:tcW w:w="1940" w:type="dxa"/>
           </w:tcPr>
           <w:p>
             <w:pPr>
@@ -486,7 +459,7 @@
         </w:tc>
         <w:tc>
           <w:tcPr>
-            <w:tcW w:w="1391" w:type="dxa"/>
+            <w:tcW w:w="1544" w:type="dxa"/>
           </w:tcPr>
           <w:p>
             <w:pPr>
@@ -499,7 +472,7 @@
         </w:tc>
         <w:tc>
           <w:tcPr>
-            <w:tcW w:w="2962" w:type="dxa"/>
+            <w:tcW w:w="2907" w:type="dxa"/>
           </w:tcPr>
           <w:p>
             <w:pPr>
@@ -517,7 +490,7 @@
         </w:trPr>
         <w:tc>
           <w:tcPr>
-            <w:tcW w:w="2960" w:type="dxa"/>
+            <w:tcW w:w="2897" w:type="dxa"/>
           </w:tcPr>
           <w:p>
             <w:r>
@@ -527,7 +500,7 @@
         </w:tc>
         <w:tc>
           <w:tcPr>
-            <w:tcW w:w="1975" w:type="dxa"/>
+            <w:tcW w:w="1940" w:type="dxa"/>
           </w:tcPr>
           <w:p>
             <w:r>
@@ -537,24 +510,20 @@
         </w:tc>
         <w:tc>
           <w:tcPr>
-            <w:tcW w:w="1391" w:type="dxa"/>
-          </w:tcPr>
-          <w:p>
-            <w:proofErr w:type="spellStart"/>
-            <w:proofErr w:type="gramStart"/>
+            <w:tcW w:w="1544" w:type="dxa"/>
+          </w:tcPr>
+          <w:p>
             <w:r>
               <w:t>w</w:t>
             </w:r>
             <w:r>
               <w:t>idth</w:t>
             </w:r>
-            <w:proofErr w:type="spellEnd"/>
-            <w:proofErr w:type="gramEnd"/>
-          </w:p>
-        </w:tc>
-        <w:tc>
-          <w:tcPr>
-            <w:tcW w:w="2962" w:type="dxa"/>
+          </w:p>
+        </w:tc>
+        <w:tc>
+          <w:tcPr>
+            <w:tcW w:w="2907" w:type="dxa"/>
           </w:tcPr>
           <w:p>
             <w:r>
@@ -569,7 +538,7 @@
         </w:trPr>
         <w:tc>
           <w:tcPr>
-            <w:tcW w:w="2960" w:type="dxa"/>
+            <w:tcW w:w="2897" w:type="dxa"/>
           </w:tcPr>
           <w:p>
             <w:r>
@@ -579,7 +548,7 @@
         </w:tc>
         <w:tc>
           <w:tcPr>
-            <w:tcW w:w="1975" w:type="dxa"/>
+            <w:tcW w:w="1940" w:type="dxa"/>
           </w:tcPr>
           <w:p>
             <w:r>
@@ -589,24 +558,20 @@
         </w:tc>
         <w:tc>
           <w:tcPr>
-            <w:tcW w:w="1391" w:type="dxa"/>
-          </w:tcPr>
-          <w:p>
-            <w:proofErr w:type="spellStart"/>
-            <w:proofErr w:type="gramStart"/>
+            <w:tcW w:w="1544" w:type="dxa"/>
+          </w:tcPr>
+          <w:p>
             <w:r>
               <w:t>h</w:t>
             </w:r>
             <w:r>
               <w:t>eight</w:t>
             </w:r>
-            <w:proofErr w:type="spellEnd"/>
-            <w:proofErr w:type="gramEnd"/>
-          </w:p>
-        </w:tc>
-        <w:tc>
-          <w:tcPr>
-            <w:tcW w:w="2962" w:type="dxa"/>
+          </w:p>
+        </w:tc>
+        <w:tc>
+          <w:tcPr>
+            <w:tcW w:w="2907" w:type="dxa"/>
           </w:tcPr>
           <w:p>
             <w:r>
@@ -621,7 +586,7 @@
         </w:trPr>
         <w:tc>
           <w:tcPr>
-            <w:tcW w:w="2960" w:type="dxa"/>
+            <w:tcW w:w="2897" w:type="dxa"/>
           </w:tcPr>
           <w:p>
             <w:r>
@@ -631,7 +596,7 @@
         </w:tc>
         <w:tc>
           <w:tcPr>
-            <w:tcW w:w="1975" w:type="dxa"/>
+            <w:tcW w:w="1940" w:type="dxa"/>
           </w:tcPr>
           <w:p>
             <w:r>
@@ -641,31 +606,79 @@
         </w:tc>
         <w:tc>
           <w:tcPr>
-            <w:tcW w:w="1391" w:type="dxa"/>
-          </w:tcPr>
-          <w:p>
-            <w:proofErr w:type="spellStart"/>
-            <w:proofErr w:type="gramStart"/>
+            <w:tcW w:w="1544" w:type="dxa"/>
+          </w:tcPr>
+          <w:p>
             <w:r>
               <w:t>pixelWidth</w:t>
             </w:r>
-            <w:proofErr w:type="spellEnd"/>
-            <w:proofErr w:type="gramEnd"/>
-          </w:p>
-        </w:tc>
-        <w:tc>
-          <w:tcPr>
-            <w:tcW w:w="2962" w:type="dxa"/>
-          </w:tcPr>
-          <w:p>
-            <w:r>
-              <w:t xml:space="preserve">Informacja o ilości bitów potrzebnych do zapisu jednego </w:t>
-            </w:r>
-            <w:proofErr w:type="spellStart"/>
-            <w:r>
-              <w:t>pixela</w:t>
-            </w:r>
-            <w:proofErr w:type="spellEnd"/>
+          </w:p>
+        </w:tc>
+        <w:tc>
+          <w:tcPr>
+            <w:tcW w:w="2907" w:type="dxa"/>
+          </w:tcPr>
+          <w:p>
+            <w:r>
+              <w:t>Informacja o ilości bitów potrzebnych do zapisu jednego pixela</w:t>
+            </w:r>
+          </w:p>
+        </w:tc>
+      </w:tr>
+      <w:tr>
+        <w:trPr>
+          <w:trHeight w:val="264"/>
+        </w:trPr>
+        <w:tc>
+          <w:tcPr>
+            <w:tcW w:w="2897" w:type="dxa"/>
+          </w:tcPr>
+          <w:p>
+            <w:r>
+              <w:t>9</w:t>
+            </w:r>
+          </w:p>
+        </w:tc>
+        <w:tc>
+          <w:tcPr>
+            <w:tcW w:w="1940" w:type="dxa"/>
+          </w:tcPr>
+          <w:p>
+            <w:r>
+              <w:t>2</w:t>
+            </w:r>
+          </w:p>
+        </w:tc>
+        <w:tc>
+          <w:tcPr>
+            <w:tcW w:w="1544" w:type="dxa"/>
+          </w:tcPr>
+          <w:p>
+            <w:r>
+              <w:t>dictionary</w:t>
+            </w:r>
+            <w:r>
+              <w:t>Start</w:t>
+            </w:r>
+          </w:p>
+        </w:tc>
+        <w:tc>
+          <w:tcPr>
+            <w:tcW w:w="2907" w:type="dxa"/>
+          </w:tcPr>
+          <w:p>
+            <w:r>
+              <w:t>Miejsce</w:t>
+            </w:r>
+            <w:r>
+              <w:t>,</w:t>
+            </w:r>
+            <w:r>
+              <w:t xml:space="preserve"> od którego rozpoczyna się zapis słownika LZW</w:t>
+            </w:r>
+            <w:r>
+              <w:t xml:space="preserve"> względem początku pliku</w:t>
+            </w:r>
           </w:p>
         </w:tc>
       </w:tr>
@@ -675,17 +688,17 @@
         </w:trPr>
         <w:tc>
           <w:tcPr>
-            <w:tcW w:w="2960" w:type="dxa"/>
-          </w:tcPr>
-          <w:p>
-            <w:r>
-              <w:t>9</w:t>
-            </w:r>
-          </w:p>
-        </w:tc>
-        <w:tc>
-          <w:tcPr>
-            <w:tcW w:w="1975" w:type="dxa"/>
+            <w:tcW w:w="2897" w:type="dxa"/>
+          </w:tcPr>
+          <w:p>
+            <w:r>
+              <w:t>11</w:t>
+            </w:r>
+          </w:p>
+        </w:tc>
+        <w:tc>
+          <w:tcPr>
+            <w:tcW w:w="1940" w:type="dxa"/>
           </w:tcPr>
           <w:p>
             <w:r>
@@ -695,105 +708,34 @@
         </w:tc>
         <w:tc>
           <w:tcPr>
-            <w:tcW w:w="1391" w:type="dxa"/>
-          </w:tcPr>
-          <w:p>
-            <w:proofErr w:type="spellStart"/>
-            <w:proofErr w:type="gramStart"/>
+            <w:tcW w:w="1544" w:type="dxa"/>
+          </w:tcPr>
+          <w:p>
             <w:r>
               <w:t>pictrueStart</w:t>
             </w:r>
-            <w:proofErr w:type="spellEnd"/>
-            <w:proofErr w:type="gramEnd"/>
-          </w:p>
-        </w:tc>
-        <w:tc>
-          <w:tcPr>
-            <w:tcW w:w="2962" w:type="dxa"/>
+          </w:p>
+        </w:tc>
+        <w:tc>
+          <w:tcPr>
+            <w:tcW w:w="2907" w:type="dxa"/>
           </w:tcPr>
           <w:p>
             <w:r>
               <w:t>Numer bitu, od którego rozpoczyna się zestaw danych</w:t>
             </w:r>
-          </w:p>
-        </w:tc>
-      </w:tr>
-      <w:tr>
-        <w:trPr>
-          <w:trHeight w:val="272"/>
-        </w:trPr>
-        <w:tc>
-          <w:tcPr>
-            <w:tcW w:w="2960" w:type="dxa"/>
-          </w:tcPr>
-          <w:p>
-            <w:r>
-              <w:t>11</w:t>
-            </w:r>
-          </w:p>
-        </w:tc>
-        <w:tc>
-          <w:tcPr>
-            <w:tcW w:w="1975" w:type="dxa"/>
-          </w:tcPr>
-          <w:p/>
-        </w:tc>
-        <w:tc>
-          <w:tcPr>
-            <w:tcW w:w="1391" w:type="dxa"/>
-          </w:tcPr>
-          <w:p>
-            <w:proofErr w:type="spellStart"/>
-            <w:proofErr w:type="gramStart"/>
-            <w:r>
-              <w:t>dictionary</w:t>
-            </w:r>
-            <w:proofErr w:type="spellEnd"/>
-            <w:proofErr w:type="gramEnd"/>
-          </w:p>
-        </w:tc>
-        <w:tc>
-          <w:tcPr>
-            <w:tcW w:w="2962" w:type="dxa"/>
-          </w:tcPr>
-          <w:p>
-            <w:r>
-              <w:t>Słownik kompresji LZW – 32 słowa kodowe</w:t>
-            </w:r>
-          </w:p>
-        </w:tc>
-      </w:tr>
-      <w:tr>
-        <w:trPr>
-          <w:trHeight w:val="413"/>
-        </w:trPr>
-        <w:tc>
-          <w:tcPr>
-            <w:tcW w:w="2960" w:type="dxa"/>
-          </w:tcPr>
-          <w:p/>
-        </w:tc>
-        <w:tc>
-          <w:tcPr>
-            <w:tcW w:w="1975" w:type="dxa"/>
-          </w:tcPr>
-          <w:p/>
-        </w:tc>
-        <w:tc>
-          <w:tcPr>
-            <w:tcW w:w="1391" w:type="dxa"/>
-          </w:tcPr>
-          <w:p/>
-        </w:tc>
-        <w:tc>
-          <w:tcPr>
-            <w:tcW w:w="2962" w:type="dxa"/>
-          </w:tcPr>
-          <w:p/>
+            <w:r>
+              <w:t xml:space="preserve"> względem początku pliku</w:t>
+            </w:r>
+          </w:p>
         </w:tc>
       </w:tr>
     </w:tbl>
-    <w:p/>
+    <w:p>
+      <w:pPr>
+        <w:pStyle w:val="Heading1"/>
+      </w:pPr>
+    </w:p>
     <w:p>
       <w:pPr>
         <w:rPr>
@@ -820,23 +762,34 @@
     </w:p>
     <w:p>
       <w:r>
-        <w:t xml:space="preserve">Plik będzie zapisywany w 32 kolorach lub 32 stopniowej skali </w:t>
-      </w:r>
-      <w:proofErr w:type="gramStart"/>
-      <w:r>
-        <w:t>szarości więc</w:t>
-      </w:r>
-      <w:proofErr w:type="gramEnd"/>
-      <w:r>
-        <w:t xml:space="preserve"> słownik zapisany do pliku po wykonaniu kodowania LZW będzie zawierał 32 elementy. Jako, że wiemy, od którego bitu następuje zapis słownika oraz ile pozycji jest w słowniku nie musimy zapisywać indeksów danego słowa </w:t>
-      </w:r>
-      <w:proofErr w:type="gramStart"/>
-      <w:r>
-        <w:t xml:space="preserve">kodowego. </w:t>
-      </w:r>
-      <w:proofErr w:type="gramEnd"/>
-      <w:r>
-        <w:t>Każde słowo kodowe będzie miało następującą budowę:</w:t>
+        <w:t>Plik będzie zapisywany w 32 kolorach lub 32 stopniowej skali szarości</w:t>
+      </w:r>
+      <w:r>
+        <w:t>,</w:t>
+      </w:r>
+      <w:r>
+        <w:t xml:space="preserve"> więc słownik zapisany do pliku po wykonaniu kodowania LZW będzie zawierał 32 elementy. Jako, że wiemy, od którego bitu następuje zapis słownika </w:t>
+      </w:r>
+      <w:r>
+        <w:t>względem początku pliku(</w:t>
+      </w:r>
+      <w:r>
+        <w:rPr>
+          <w:i/>
+        </w:rPr>
+        <w:t>dictionaryStart</w:t>
+      </w:r>
+      <w:r>
+        <w:t>)</w:t>
+      </w:r>
+      <w:r>
+        <w:t>,</w:t>
+      </w:r>
+      <w:r>
+        <w:t xml:space="preserve">  </w:t>
+      </w:r>
+      <w:r>
+        <w:t>oraz ile pozycji jest w słowniku nie musimy zapisywać indeksów danego słowa kodowego. Każde słowo kodowe będzie miało następującą budowę:</w:t>
       </w:r>
     </w:p>
     <w:tbl>
@@ -946,13 +899,67 @@
             <w:r>
               <w:t>Zapis binarny składowej niebieskiej</w:t>
             </w:r>
-            <w:bookmarkStart w:id="0" w:name="_GoBack"/>
-            <w:bookmarkEnd w:id="0"/>
           </w:p>
         </w:tc>
       </w:tr>
     </w:tbl>
-    <w:p/>
+    <w:p>
+      <w:pPr>
+        <w:pStyle w:val="Heading1"/>
+      </w:pPr>
+      <w:r>
+        <w:t>Budowa zestawu danych</w:t>
+      </w:r>
+    </w:p>
+    <w:p>
+      <w:r>
+        <w:t xml:space="preserve">Każdy zapisany piksel będzie zapisany </w:t>
+      </w:r>
+      <w:r>
+        <w:rPr>
+          <w:i/>
+        </w:rPr>
+        <w:t>pixelWidth</w:t>
+      </w:r>
+      <w:r>
+        <w:t xml:space="preserve">(wyjaśnienie w budowie nagłówka) bitach. Zestaw danych będzie się </w:t>
+      </w:r>
+      <w:r>
+        <w:t xml:space="preserve">rozpoczynał od bitu </w:t>
+      </w:r>
+      <w:r>
+        <w:rPr>
+          <w:i/>
+        </w:rPr>
+        <w:t>pictrueStart</w:t>
+      </w:r>
+      <w:r>
+        <w:t xml:space="preserve">  względem początku obrazu oraz będzie się </w:t>
+      </w:r>
+      <w:r>
+        <w:t xml:space="preserve">składał z </w:t>
+      </w:r>
+      <w:r>
+        <w:t>(</w:t>
+      </w:r>
+      <w:bookmarkStart w:id="0" w:name="_GoBack"/>
+      <w:bookmarkEnd w:id="0"/>
+      <w:r>
+        <w:rPr>
+          <w:i/>
+        </w:rPr>
+        <w:t>width * height</w:t>
+      </w:r>
+      <w:r>
+        <w:rPr>
+          <w:i/>
+        </w:rPr>
+        <w:t>)</w:t>
+      </w:r>
+      <w:r>
+        <w:t xml:space="preserve"> pikseli zapisanych jeden po drugim.</w:t>
+      </w:r>
+    </w:p>
     <w:sectPr>
       <w:pgSz w:w="11906" w:h="16838"/>
       <w:pgMar w:top="1417" w:right="1417" w:bottom="1417" w:left="1417" w:header="708" w:footer="708" w:gutter="0"/>

</xml_diff>

<commit_message>
changed spelling error pictrue to picture
</commit_message>
<xml_diff>
--- a/specyfikacja.docx
+++ b/specyfikacja.docx
@@ -1,12 +1,12 @@
 
 <file path=word/document.xml><?xml version="1.0" encoding="utf-8"?>
-<w:document xmlns:wpc="http://schemas.microsoft.com/office/word/2010/wordprocessingCanvas" xmlns:mc="http://schemas.openxmlformats.org/markup-compatibility/2006" xmlns:o="urn:schemas-microsoft-com:office:office" xmlns:r="http://schemas.openxmlformats.org/officeDocument/2006/relationships" xmlns:m="http://schemas.openxmlformats.org/officeDocument/2006/math" xmlns:v="urn:schemas-microsoft-com:vml" xmlns:wp14="http://schemas.microsoft.com/office/word/2010/wordprocessingDrawing" xmlns:wp="http://schemas.openxmlformats.org/drawingml/2006/wordprocessingDrawing" xmlns:w10="urn:schemas-microsoft-com:office:word" xmlns:w="http://schemas.openxmlformats.org/wordprocessingml/2006/main" xmlns:w14="http://schemas.microsoft.com/office/word/2010/wordml" xmlns:wpg="http://schemas.microsoft.com/office/word/2010/wordprocessingGroup" xmlns:wpi="http://schemas.microsoft.com/office/word/2010/wordprocessingInk" xmlns:wne="http://schemas.microsoft.com/office/word/2006/wordml" xmlns:wps="http://schemas.microsoft.com/office/word/2010/wordprocessingShape" mc:Ignorable="w14 wp14">
+<w:document xmlns:ve="http://schemas.openxmlformats.org/markup-compatibility/2006" xmlns:o="urn:schemas-microsoft-com:office:office" xmlns:r="http://schemas.openxmlformats.org/officeDocument/2006/relationships" xmlns:m="http://schemas.openxmlformats.org/officeDocument/2006/math" xmlns:v="urn:schemas-microsoft-com:vml" xmlns:wp="http://schemas.openxmlformats.org/drawingml/2006/wordprocessingDrawing" xmlns:w10="urn:schemas-microsoft-com:office:word" xmlns:w="http://schemas.openxmlformats.org/wordprocessingml/2006/main" xmlns:wne="http://schemas.microsoft.com/office/word/2006/wordml">
   <w:body>
     <w:p>
       <w:pPr>
         <w:jc w:val="center"/>
         <w:rPr>
-          <w:rStyle w:val="TitleChar"/>
+          <w:rStyle w:val="TytuZnak"/>
         </w:rPr>
       </w:pPr>
     </w:p>
@@ -14,7 +14,7 @@
       <w:pPr>
         <w:jc w:val="center"/>
         <w:rPr>
-          <w:rStyle w:val="TitleChar"/>
+          <w:rStyle w:val="TytuZnak"/>
         </w:rPr>
       </w:pPr>
     </w:p>
@@ -22,12 +22,12 @@
       <w:pPr>
         <w:jc w:val="center"/>
         <w:rPr>
-          <w:rStyle w:val="TitleChar"/>
-        </w:rPr>
-      </w:pPr>
-      <w:r>
-        <w:rPr>
-          <w:rStyle w:val="TitleChar"/>
+          <w:rStyle w:val="TytuZnak"/>
+        </w:rPr>
+      </w:pPr>
+      <w:r>
+        <w:rPr>
+          <w:rStyle w:val="TytuZnak"/>
         </w:rPr>
         <w:t>Specyfikacja</w:t>
       </w:r>
@@ -118,7 +118,7 @@
     <w:p/>
     <w:p>
       <w:pPr>
-        <w:pStyle w:val="NoSpacing"/>
+        <w:pStyle w:val="Bezodstpw"/>
         <w:jc w:val="right"/>
       </w:pPr>
       <w:r>
@@ -130,38 +130,53 @@
       </w:r>
       <w:r>
         <w:br/>
-        <w:t>Tomasz Hanusiak</w:t>
-      </w:r>
+        <w:t xml:space="preserve">Tomasz </w:t>
+      </w:r>
+      <w:proofErr w:type="spellStart"/>
+      <w:r>
+        <w:t>Hanusiak</w:t>
+      </w:r>
+      <w:proofErr w:type="spellEnd"/>
       <w:r>
         <w:br/>
-        <w:t>Mateusz Bryzik</w:t>
-      </w:r>
+        <w:t xml:space="preserve">Mateusz </w:t>
+      </w:r>
+      <w:proofErr w:type="spellStart"/>
+      <w:r>
+        <w:t>Bryzik</w:t>
+      </w:r>
+      <w:proofErr w:type="spellEnd"/>
       <w:r>
         <w:br/>
-        <w:t>Mateusz Brycki</w:t>
-      </w:r>
-    </w:p>
-    <w:p>
-      <w:pPr>
-        <w:pStyle w:val="NoSpacing"/>
+        <w:t xml:space="preserve">Mateusz </w:t>
+      </w:r>
+      <w:proofErr w:type="spellStart"/>
+      <w:r>
+        <w:t>Brycki</w:t>
+      </w:r>
+      <w:proofErr w:type="spellEnd"/>
+    </w:p>
+    <w:p>
+      <w:pPr>
+        <w:pStyle w:val="Bezodstpw"/>
         <w:jc w:val="right"/>
       </w:pPr>
     </w:p>
     <w:p>
       <w:pPr>
-        <w:pStyle w:val="NoSpacing"/>
+        <w:pStyle w:val="Bezodstpw"/>
         <w:jc w:val="right"/>
       </w:pPr>
     </w:p>
     <w:p>
       <w:pPr>
-        <w:pStyle w:val="NoSpacing"/>
+        <w:pStyle w:val="Bezodstpw"/>
         <w:jc w:val="right"/>
       </w:pPr>
     </w:p>
     <w:p>
       <w:pPr>
-        <w:pStyle w:val="Heading1"/>
+        <w:pStyle w:val="Nagwek1"/>
       </w:pPr>
       <w:r>
         <w:lastRenderedPageBreak/>
@@ -333,7 +348,7 @@
     </w:p>
     <w:p>
       <w:pPr>
-        <w:pStyle w:val="Heading1"/>
+        <w:pStyle w:val="Nagwek1"/>
       </w:pPr>
       <w:r>
         <w:t>Wstęp</w:t>
@@ -341,7 +356,7 @@
     </w:p>
     <w:p>
       <w:pPr>
-        <w:pStyle w:val="NoSpacing"/>
+        <w:pStyle w:val="Bezodstpw"/>
         <w:rPr>
           <w:b/>
         </w:rPr>
@@ -356,18 +371,32 @@
         <w:rPr>
           <w:b/>
         </w:rPr>
-        <w:t xml:space="preserve">.dt </w:t>
-      </w:r>
+        <w:t>.</w:t>
+      </w:r>
+      <w:proofErr w:type="spellStart"/>
       <w:r>
         <w:rPr>
           <w:b/>
         </w:rPr>
+        <w:t>dt</w:t>
+      </w:r>
+      <w:proofErr w:type="spellEnd"/>
+      <w:r>
+        <w:rPr>
+          <w:b/>
+        </w:rPr>
+        <w:t xml:space="preserve"> </w:t>
+      </w:r>
+      <w:r>
+        <w:rPr>
+          <w:b/>
+        </w:rPr>
         <w:t>będzie złożony z dwóch części:</w:t>
       </w:r>
     </w:p>
     <w:p>
       <w:pPr>
-        <w:pStyle w:val="NoSpacing"/>
+        <w:pStyle w:val="Bezodstpw"/>
         <w:numPr>
           <w:ilvl w:val="0"/>
           <w:numId w:val="1"/>
@@ -382,7 +411,7 @@
     </w:p>
     <w:p>
       <w:pPr>
-        <w:pStyle w:val="NoSpacing"/>
+        <w:pStyle w:val="Bezodstpw"/>
         <w:numPr>
           <w:ilvl w:val="0"/>
           <w:numId w:val="1"/>
@@ -394,7 +423,7 @@
     </w:p>
     <w:p>
       <w:pPr>
-        <w:pStyle w:val="NoSpacing"/>
+        <w:pStyle w:val="Bezodstpw"/>
         <w:numPr>
           <w:ilvl w:val="0"/>
           <w:numId w:val="1"/>
@@ -404,12 +433,20 @@
         <w:t xml:space="preserve">Zestaw danych – zapis </w:t>
       </w:r>
       <w:r>
-        <w:t>każdego pixela obrazu</w:t>
-      </w:r>
-    </w:p>
-    <w:p>
-      <w:pPr>
-        <w:pStyle w:val="Heading1"/>
+        <w:t xml:space="preserve">każdego </w:t>
+      </w:r>
+      <w:proofErr w:type="spellStart"/>
+      <w:r>
+        <w:t>pixela</w:t>
+      </w:r>
+      <w:proofErr w:type="spellEnd"/>
+      <w:r>
+        <w:t xml:space="preserve"> obrazu</w:t>
+      </w:r>
+    </w:p>
+    <w:p>
+      <w:pPr>
+        <w:pStyle w:val="Nagwek1"/>
       </w:pPr>
       <w:r>
         <w:t>Budowa nagłówka pliku</w:t>
@@ -417,9 +454,9 @@
     </w:p>
     <w:tbl>
       <w:tblPr>
-        <w:tblStyle w:val="TableGrid"/>
+        <w:tblStyle w:val="Tabela-Siatka"/>
         <w:tblW w:w="9288" w:type="dxa"/>
-        <w:tblLook w:val="04A0" w:firstRow="1" w:lastRow="0" w:firstColumn="1" w:lastColumn="0" w:noHBand="0" w:noVBand="1"/>
+        <w:tblLook w:val="04A0"/>
       </w:tblPr>
       <w:tblGrid>
         <w:gridCol w:w="2897"/>
@@ -513,12 +550,14 @@
             <w:tcW w:w="1544" w:type="dxa"/>
           </w:tcPr>
           <w:p>
+            <w:proofErr w:type="spellStart"/>
             <w:r>
               <w:t>w</w:t>
             </w:r>
             <w:r>
               <w:t>idth</w:t>
             </w:r>
+            <w:proofErr w:type="spellEnd"/>
           </w:p>
         </w:tc>
         <w:tc>
@@ -561,12 +600,14 @@
             <w:tcW w:w="1544" w:type="dxa"/>
           </w:tcPr>
           <w:p>
+            <w:proofErr w:type="spellStart"/>
             <w:r>
               <w:t>h</w:t>
             </w:r>
             <w:r>
               <w:t>eight</w:t>
             </w:r>
+            <w:proofErr w:type="spellEnd"/>
           </w:p>
         </w:tc>
         <w:tc>
@@ -609,9 +650,11 @@
             <w:tcW w:w="1544" w:type="dxa"/>
           </w:tcPr>
           <w:p>
+            <w:proofErr w:type="spellStart"/>
             <w:r>
               <w:t>pixelWidth</w:t>
             </w:r>
+            <w:proofErr w:type="spellEnd"/>
           </w:p>
         </w:tc>
         <w:tc>
@@ -620,8 +663,13 @@
           </w:tcPr>
           <w:p>
             <w:r>
-              <w:t>Informacja o ilości bitów potrzebnych do zapisu jednego pixela</w:t>
-            </w:r>
+              <w:t xml:space="preserve">Informacja o ilości bitów potrzebnych do zapisu jednego </w:t>
+            </w:r>
+            <w:proofErr w:type="spellStart"/>
+            <w:r>
+              <w:t>pixela</w:t>
+            </w:r>
+            <w:proofErr w:type="spellEnd"/>
           </w:p>
         </w:tc>
       </w:tr>
@@ -654,12 +702,11 @@
             <w:tcW w:w="1544" w:type="dxa"/>
           </w:tcPr>
           <w:p>
-            <w:r>
-              <w:t>dictionary</w:t>
-            </w:r>
-            <w:r>
-              <w:t>Start</w:t>
-            </w:r>
+            <w:proofErr w:type="spellStart"/>
+            <w:r>
+              <w:t>dictionaryStart</w:t>
+            </w:r>
+            <w:proofErr w:type="spellEnd"/>
           </w:p>
         </w:tc>
         <w:tc>
@@ -711,9 +758,14 @@
             <w:tcW w:w="1544" w:type="dxa"/>
           </w:tcPr>
           <w:p>
-            <w:r>
-              <w:t>pictrueStart</w:t>
-            </w:r>
+            <w:proofErr w:type="spellStart"/>
+            <w:r>
+              <w:t>picture</w:t>
+            </w:r>
+            <w:r>
+              <w:t>Start</w:t>
+            </w:r>
+            <w:proofErr w:type="spellEnd"/>
           </w:p>
         </w:tc>
         <w:tc>
@@ -733,7 +785,7 @@
     </w:tbl>
     <w:p>
       <w:pPr>
-        <w:pStyle w:val="Heading1"/>
+        <w:pStyle w:val="Nagwek1"/>
       </w:pPr>
     </w:p>
     <w:p>
@@ -753,7 +805,7 @@
     </w:p>
     <w:p>
       <w:pPr>
-        <w:pStyle w:val="Heading1"/>
+        <w:pStyle w:val="Nagwek1"/>
       </w:pPr>
       <w:r>
         <w:lastRenderedPageBreak/>
@@ -773,20 +825,19 @@
       <w:r>
         <w:t>względem początku pliku(</w:t>
       </w:r>
+      <w:proofErr w:type="spellStart"/>
       <w:r>
         <w:rPr>
           <w:i/>
         </w:rPr>
         <w:t>dictionaryStart</w:t>
       </w:r>
+      <w:proofErr w:type="spellEnd"/>
       <w:r>
         <w:t>)</w:t>
       </w:r>
       <w:r>
         <w:t>,</w:t>
-      </w:r>
-      <w:r>
-        <w:t xml:space="preserve">  </w:t>
       </w:r>
       <w:r>
         <w:t>oraz ile pozycji jest w słowniku nie musimy zapisywać indeksów danego słowa kodowego. Każde słowo kodowe będzie miało następującą budowę:</w:t>
@@ -794,9 +845,9 @@
     </w:p>
     <w:tbl>
       <w:tblPr>
-        <w:tblStyle w:val="TableGrid"/>
+        <w:tblStyle w:val="Tabela-Siatka"/>
         <w:tblW w:w="9617" w:type="dxa"/>
-        <w:tblLook w:val="04A0" w:firstRow="1" w:lastRow="0" w:firstColumn="1" w:lastColumn="0" w:noHBand="0" w:noVBand="1"/>
+        <w:tblLook w:val="04A0"/>
       </w:tblPr>
       <w:tblGrid>
         <w:gridCol w:w="4808"/>
@@ -905,7 +956,7 @@
     </w:tbl>
     <w:p>
       <w:pPr>
-        <w:pStyle w:val="Heading1"/>
+        <w:pStyle w:val="Nagwek1"/>
       </w:pPr>
       <w:r>
         <w:t>Budowa zestawu danych</w:t>
@@ -915,24 +966,46 @@
       <w:r>
         <w:t xml:space="preserve">Każdy zapisany piksel będzie zapisany </w:t>
       </w:r>
+      <w:proofErr w:type="spellStart"/>
       <w:r>
         <w:rPr>
           <w:i/>
         </w:rPr>
         <w:t>pixelWidth</w:t>
       </w:r>
+      <w:proofErr w:type="spellEnd"/>
       <w:r>
         <w:t xml:space="preserve">(wyjaśnienie w budowie nagłówka) bitach. Zestaw danych będzie się </w:t>
       </w:r>
       <w:r>
         <w:t xml:space="preserve">rozpoczynał od bitu </w:t>
       </w:r>
+      <w:proofErr w:type="spellStart"/>
       <w:r>
         <w:rPr>
           <w:i/>
         </w:rPr>
-        <w:t>pictrueStart</w:t>
-      </w:r>
+        <w:t>pict</w:t>
+      </w:r>
+      <w:r>
+        <w:rPr>
+          <w:i/>
+        </w:rPr>
+        <w:t>u</w:t>
+      </w:r>
+      <w:r>
+        <w:rPr>
+          <w:i/>
+        </w:rPr>
+        <w:t>r</w:t>
+      </w:r>
+      <w:r>
+        <w:rPr>
+          <w:i/>
+        </w:rPr>
+        <w:t>eStart</w:t>
+      </w:r>
+      <w:proofErr w:type="spellEnd"/>
       <w:r>
         <w:t xml:space="preserve">  względem początku obrazu oraz będzie się </w:t>
       </w:r>
@@ -944,12 +1017,28 @@
       </w:r>
       <w:bookmarkStart w:id="0" w:name="_GoBack"/>
       <w:bookmarkEnd w:id="0"/>
+      <w:proofErr w:type="spellStart"/>
       <w:r>
         <w:rPr>
           <w:i/>
         </w:rPr>
-        <w:t>width * height</w:t>
-      </w:r>
+        <w:t>width</w:t>
+      </w:r>
+      <w:proofErr w:type="spellEnd"/>
+      <w:r>
+        <w:rPr>
+          <w:i/>
+        </w:rPr>
+        <w:t xml:space="preserve"> * </w:t>
+      </w:r>
+      <w:proofErr w:type="spellStart"/>
+      <w:r>
+        <w:rPr>
+          <w:i/>
+        </w:rPr>
+        <w:t>height</w:t>
+      </w:r>
+      <w:proofErr w:type="spellEnd"/>
       <w:r>
         <w:rPr>
           <w:i/>
@@ -971,7 +1060,7 @@
 </file>
 
 <file path=word/numbering.xml><?xml version="1.0" encoding="utf-8"?>
-<w:numbering xmlns:wpc="http://schemas.microsoft.com/office/word/2010/wordprocessingCanvas" xmlns:mc="http://schemas.openxmlformats.org/markup-compatibility/2006" xmlns:o="urn:schemas-microsoft-com:office:office" xmlns:r="http://schemas.openxmlformats.org/officeDocument/2006/relationships" xmlns:m="http://schemas.openxmlformats.org/officeDocument/2006/math" xmlns:v="urn:schemas-microsoft-com:vml" xmlns:wp14="http://schemas.microsoft.com/office/word/2010/wordprocessingDrawing" xmlns:wp="http://schemas.openxmlformats.org/drawingml/2006/wordprocessingDrawing" xmlns:w10="urn:schemas-microsoft-com:office:word" xmlns:w="http://schemas.openxmlformats.org/wordprocessingml/2006/main" xmlns:w14="http://schemas.microsoft.com/office/word/2010/wordml" xmlns:wpg="http://schemas.microsoft.com/office/word/2010/wordprocessingGroup" xmlns:wpi="http://schemas.microsoft.com/office/word/2010/wordprocessingInk" xmlns:wne="http://schemas.microsoft.com/office/word/2006/wordml" xmlns:wps="http://schemas.microsoft.com/office/word/2010/wordprocessingShape" mc:Ignorable="w14 wp14">
+<w:numbering xmlns:ve="http://schemas.openxmlformats.org/markup-compatibility/2006" xmlns:o="urn:schemas-microsoft-com:office:office" xmlns:r="http://schemas.openxmlformats.org/officeDocument/2006/relationships" xmlns:m="http://schemas.openxmlformats.org/officeDocument/2006/math" xmlns:v="urn:schemas-microsoft-com:vml" xmlns:wp="http://schemas.openxmlformats.org/drawingml/2006/wordprocessingDrawing" xmlns:w10="urn:schemas-microsoft-com:office:word" xmlns:w="http://schemas.openxmlformats.org/wordprocessingml/2006/main" xmlns:wne="http://schemas.microsoft.com/office/word/2006/wordml">
   <w:abstractNum w:abstractNumId="0">
     <w:nsid w:val="44BD5812"/>
     <w:multiLevelType w:val="hybridMultilevel"/>
@@ -1068,7 +1157,7 @@
 </file>
 
 <file path=word/styles.xml><?xml version="1.0" encoding="utf-8"?>
-<w:styles xmlns:mc="http://schemas.openxmlformats.org/markup-compatibility/2006" xmlns:r="http://schemas.openxmlformats.org/officeDocument/2006/relationships" xmlns:w="http://schemas.openxmlformats.org/wordprocessingml/2006/main" xmlns:w14="http://schemas.microsoft.com/office/word/2010/wordml" mc:Ignorable="w14">
+<w:styles xmlns:r="http://schemas.openxmlformats.org/officeDocument/2006/relationships" xmlns:w="http://schemas.openxmlformats.org/wordprocessingml/2006/main">
   <w:docDefaults>
     <w:rPrDefault>
       <w:rPr>
@@ -1223,15 +1312,16 @@
     <w:lsdException w:name="Bibliography" w:uiPriority="37"/>
     <w:lsdException w:name="TOC Heading" w:uiPriority="39" w:qFormat="1"/>
   </w:latentStyles>
-  <w:style w:type="paragraph" w:default="1" w:styleId="Normal">
+  <w:style w:type="paragraph" w:default="1" w:styleId="Normalny">
     <w:name w:val="Normal"/>
     <w:qFormat/>
+    <w:rsid w:val="00B45486"/>
   </w:style>
-  <w:style w:type="paragraph" w:styleId="Heading1">
+  <w:style w:type="paragraph" w:styleId="Nagwek1">
     <w:name w:val="heading 1"/>
-    <w:basedOn w:val="Normal"/>
-    <w:next w:val="Normal"/>
-    <w:link w:val="Heading1Char"/>
+    <w:basedOn w:val="Normalny"/>
+    <w:next w:val="Normalny"/>
+    <w:link w:val="Nagwek1Znak"/>
     <w:uiPriority w:val="9"/>
     <w:qFormat/>
     <w:rsid w:val="00B321CC"/>
@@ -1250,17 +1340,18 @@
       <w:szCs w:val="28"/>
     </w:rPr>
   </w:style>
-  <w:style w:type="character" w:default="1" w:styleId="DefaultParagraphFont">
+  <w:style w:type="character" w:default="1" w:styleId="Domylnaczcionkaakapitu">
     <w:name w:val="Default Paragraph Font"/>
     <w:uiPriority w:val="1"/>
     <w:semiHidden/>
     <w:unhideWhenUsed/>
   </w:style>
-  <w:style w:type="table" w:default="1" w:styleId="TableNormal">
+  <w:style w:type="table" w:default="1" w:styleId="Standardowy">
     <w:name w:val="Normal Table"/>
     <w:uiPriority w:val="99"/>
     <w:semiHidden/>
     <w:unhideWhenUsed/>
+    <w:qFormat/>
     <w:tblPr>
       <w:tblInd w:w="0" w:type="dxa"/>
       <w:tblCellMar>
@@ -1271,17 +1362,17 @@
       </w:tblCellMar>
     </w:tblPr>
   </w:style>
-  <w:style w:type="numbering" w:default="1" w:styleId="NoList">
+  <w:style w:type="numbering" w:default="1" w:styleId="Bezlisty">
     <w:name w:val="No List"/>
     <w:uiPriority w:val="99"/>
     <w:semiHidden/>
     <w:unhideWhenUsed/>
   </w:style>
-  <w:style w:type="paragraph" w:styleId="Title">
+  <w:style w:type="paragraph" w:styleId="Tytu">
     <w:name w:val="Title"/>
-    <w:basedOn w:val="Normal"/>
-    <w:next w:val="Normal"/>
-    <w:link w:val="TitleChar"/>
+    <w:basedOn w:val="Normalny"/>
+    <w:next w:val="Normalny"/>
+    <w:link w:val="TytuZnak"/>
     <w:uiPriority w:val="10"/>
     <w:qFormat/>
     <w:rsid w:val="00B321CC"/>
@@ -1301,10 +1392,10 @@
       <w:szCs w:val="52"/>
     </w:rPr>
   </w:style>
-  <w:style w:type="character" w:customStyle="1" w:styleId="TitleChar">
-    <w:name w:val="Title Char"/>
-    <w:basedOn w:val="DefaultParagraphFont"/>
-    <w:link w:val="Title"/>
+  <w:style w:type="character" w:customStyle="1" w:styleId="TytuZnak">
+    <w:name w:val="Tytuł Znak"/>
+    <w:basedOn w:val="Domylnaczcionkaakapitu"/>
+    <w:link w:val="Tytu"/>
     <w:uiPriority w:val="10"/>
     <w:rsid w:val="00B321CC"/>
     <w:rPr>
@@ -1316,7 +1407,7 @@
       <w:szCs w:val="52"/>
     </w:rPr>
   </w:style>
-  <w:style w:type="paragraph" w:styleId="NoSpacing">
+  <w:style w:type="paragraph" w:styleId="Bezodstpw">
     <w:name w:val="No Spacing"/>
     <w:uiPriority w:val="1"/>
     <w:qFormat/>
@@ -1325,10 +1416,10 @@
       <w:spacing w:after="0" w:line="240" w:lineRule="auto"/>
     </w:pPr>
   </w:style>
-  <w:style w:type="character" w:customStyle="1" w:styleId="Heading1Char">
-    <w:name w:val="Heading 1 Char"/>
-    <w:basedOn w:val="DefaultParagraphFont"/>
-    <w:link w:val="Heading1"/>
+  <w:style w:type="character" w:customStyle="1" w:styleId="Nagwek1Znak">
+    <w:name w:val="Nagłówek 1 Znak"/>
+    <w:basedOn w:val="Domylnaczcionkaakapitu"/>
+    <w:link w:val="Nagwek1"/>
     <w:uiPriority w:val="9"/>
     <w:rsid w:val="00B321CC"/>
     <w:rPr>
@@ -1340,9 +1431,9 @@
       <w:szCs w:val="28"/>
     </w:rPr>
   </w:style>
-  <w:style w:type="table" w:styleId="TableGrid">
+  <w:style w:type="table" w:styleId="Tabela-Siatka">
     <w:name w:val="Table Grid"/>
-    <w:basedOn w:val="TableNormal"/>
+    <w:basedOn w:val="Standardowy"/>
     <w:uiPriority w:val="59"/>
     <w:rsid w:val="00B321CC"/>
     <w:pPr>

</xml_diff>